<commit_message>
Se agregó contenido a la documentación externa
</commit_message>
<xml_diff>
--- a/Documentación Externa.docx
+++ b/Documentación Externa.docx
@@ -6461,6 +6461,2315 @@
         </w:rPr>
       </w:pPr>
     </w:p>
+    <w:p>
+      <w:pPr>
+        <w:rPr>
+          <w:lang w:val="es-ES"/>
+        </w:rPr>
+      </w:pPr>
+    </w:p>
+    <w:p>
+      <w:pPr>
+        <w:rPr>
+          <w:lang w:val="es-ES"/>
+        </w:rPr>
+      </w:pPr>
+    </w:p>
+    <w:p>
+      <w:pPr>
+        <w:rPr>
+          <w:lang w:val="es-ES"/>
+        </w:rPr>
+      </w:pPr>
+    </w:p>
+    <w:p>
+      <w:pPr>
+        <w:rPr>
+          <w:lang w:val="es-ES"/>
+        </w:rPr>
+      </w:pPr>
+    </w:p>
+    <w:p>
+      <w:pPr>
+        <w:rPr>
+          <w:lang w:val="es-ES"/>
+        </w:rPr>
+      </w:pPr>
+    </w:p>
+    <w:p>
+      <w:pPr>
+        <w:rPr>
+          <w:lang w:val="es-ES"/>
+        </w:rPr>
+      </w:pPr>
+    </w:p>
+    <w:p>
+      <w:pPr>
+        <w:rPr>
+          <w:lang w:val="es-ES"/>
+        </w:rPr>
+      </w:pPr>
+    </w:p>
+    <w:p>
+      <w:pPr>
+        <w:rPr>
+          <w:lang w:val="es-ES"/>
+        </w:rPr>
+      </w:pPr>
+    </w:p>
+    <w:p>
+      <w:pPr>
+        <w:rPr>
+          <w:lang w:val="es-ES"/>
+        </w:rPr>
+      </w:pPr>
+    </w:p>
+    <w:p>
+      <w:pPr>
+        <w:rPr>
+          <w:lang w:val="es-ES"/>
+        </w:rPr>
+      </w:pPr>
+    </w:p>
+    <w:p>
+      <w:pPr>
+        <w:rPr>
+          <w:lang w:val="es-ES"/>
+        </w:rPr>
+      </w:pPr>
+    </w:p>
+    <w:p>
+      <w:pPr>
+        <w:rPr>
+          <w:lang w:val="es-ES"/>
+        </w:rPr>
+      </w:pPr>
+    </w:p>
+    <w:p>
+      <w:pPr>
+        <w:rPr>
+          <w:lang w:val="es-ES"/>
+        </w:rPr>
+      </w:pPr>
+    </w:p>
+    <w:p>
+      <w:pPr>
+        <w:pStyle w:val="Ttulo1"/>
+        <w:rPr>
+          <w:lang w:val="es-ES"/>
+        </w:rPr>
+      </w:pPr>
+      <w:r>
+        <w:rPr>
+          <w:lang w:val="es-ES"/>
+        </w:rPr>
+        <w:lastRenderedPageBreak/>
+        <w:t>Diagrama de Clases</w:t>
+      </w:r>
+    </w:p>
+    <w:tbl>
+      <w:tblPr>
+        <w:tblStyle w:val="Tablaconcuadrcula"/>
+        <w:tblpPr w:leftFromText="180" w:rightFromText="180" w:vertAnchor="page" w:horzAnchor="margin" w:tblpXSpec="center" w:tblpY="2051"/>
+        <w:tblW w:w="0" w:type="auto"/>
+        <w:tblLook w:val="04A0" w:firstRow="1" w:lastRow="0" w:firstColumn="1" w:lastColumn="0" w:noHBand="0" w:noVBand="1"/>
+      </w:tblPr>
+      <w:tblGrid>
+        <w:gridCol w:w="3397"/>
+      </w:tblGrid>
+      <w:tr>
+        <w:tc>
+          <w:tcPr>
+            <w:tcW w:w="3397" w:type="dxa"/>
+          </w:tcPr>
+          <w:p>
+            <w:pPr>
+              <w:jc w:val="center"/>
+              <w:rPr>
+                <w:lang w:val="es-ES"/>
+              </w:rPr>
+            </w:pPr>
+            <w:r>
+              <w:rPr>
+                <w:lang w:val="es-ES"/>
+              </w:rPr>
+              <w:t>SUMA</w:t>
+            </w:r>
+          </w:p>
+        </w:tc>
+      </w:tr>
+      <w:tr>
+        <w:tc>
+          <w:tcPr>
+            <w:tcW w:w="3397" w:type="dxa"/>
+          </w:tcPr>
+          <w:p>
+            <w:pPr>
+              <w:rPr>
+                <w:lang w:val="es-ES"/>
+              </w:rPr>
+            </w:pPr>
+            <w:r>
+              <w:rPr>
+                <w:lang w:val="es-ES"/>
+              </w:rPr>
+              <w:t>Forma</w:t>
+            </w:r>
+          </w:p>
+          <w:p>
+            <w:pPr>
+              <w:rPr>
+                <w:lang w:val="es-ES"/>
+              </w:rPr>
+            </w:pPr>
+            <w:r>
+              <w:rPr>
+                <w:lang w:val="es-ES"/>
+              </w:rPr>
+              <w:t>Estética</w:t>
+            </w:r>
+          </w:p>
+          <w:p>
+            <w:pPr>
+              <w:rPr>
+                <w:lang w:val="es-ES"/>
+              </w:rPr>
+            </w:pPr>
+            <w:r>
+              <w:rPr>
+                <w:lang w:val="es-ES"/>
+              </w:rPr>
+              <w:t>Código</w:t>
+            </w:r>
+          </w:p>
+          <w:p>
+            <w:pPr>
+              <w:rPr>
+                <w:lang w:val="es-ES"/>
+              </w:rPr>
+            </w:pPr>
+            <w:r>
+              <w:rPr>
+                <w:lang w:val="es-ES"/>
+              </w:rPr>
+              <w:t>Capacidad</w:t>
+            </w:r>
+          </w:p>
+        </w:tc>
+      </w:tr>
+      <w:tr>
+        <w:tc>
+          <w:tcPr>
+            <w:tcW w:w="3397" w:type="dxa"/>
+          </w:tcPr>
+          <w:p>
+            <w:pPr>
+              <w:rPr>
+                <w:lang w:val="es-ES"/>
+              </w:rPr>
+            </w:pPr>
+            <w:r>
+              <w:rPr>
+                <w:lang w:val="es-ES"/>
+              </w:rPr>
+              <w:t>Capturar Variables</w:t>
+            </w:r>
+          </w:p>
+          <w:p>
+            <w:pPr>
+              <w:rPr>
+                <w:lang w:val="es-ES"/>
+              </w:rPr>
+            </w:pPr>
+            <w:r>
+              <w:rPr>
+                <w:lang w:val="es-ES"/>
+              </w:rPr>
+              <w:t>Sumar dos variables</w:t>
+            </w:r>
+          </w:p>
+          <w:p>
+            <w:pPr>
+              <w:rPr>
+                <w:lang w:val="es-ES"/>
+              </w:rPr>
+            </w:pPr>
+            <w:r>
+              <w:rPr>
+                <w:lang w:val="es-ES"/>
+              </w:rPr>
+              <w:t>Dar un resultado entero</w:t>
+            </w:r>
+          </w:p>
+        </w:tc>
+      </w:tr>
+    </w:tbl>
+    <w:p>
+      <w:pPr>
+        <w:rPr>
+          <w:lang w:val="es-ES"/>
+        </w:rPr>
+      </w:pPr>
+    </w:p>
+    <w:p>
+      <w:pPr>
+        <w:rPr>
+          <w:lang w:val="es-ES"/>
+        </w:rPr>
+      </w:pPr>
+    </w:p>
+    <w:p>
+      <w:pPr>
+        <w:rPr>
+          <w:lang w:val="es-ES"/>
+        </w:rPr>
+      </w:pPr>
+    </w:p>
+    <w:p>
+      <w:pPr>
+        <w:rPr>
+          <w:lang w:val="es-ES"/>
+        </w:rPr>
+      </w:pPr>
+    </w:p>
+    <w:p>
+      <w:pPr>
+        <w:rPr>
+          <w:lang w:val="es-ES"/>
+        </w:rPr>
+      </w:pPr>
+    </w:p>
+    <w:p>
+      <w:pPr>
+        <w:rPr>
+          <w:lang w:val="es-ES"/>
+        </w:rPr>
+      </w:pPr>
+    </w:p>
+    <w:p>
+      <w:pPr>
+        <w:rPr>
+          <w:lang w:val="es-ES"/>
+        </w:rPr>
+      </w:pPr>
+    </w:p>
+    <w:p>
+      <w:pPr>
+        <w:rPr>
+          <w:lang w:val="es-ES"/>
+        </w:rPr>
+      </w:pPr>
+    </w:p>
+    <w:p>
+      <w:pPr>
+        <w:pStyle w:val="Ttulo1"/>
+        <w:rPr>
+          <w:lang w:val="es-ES"/>
+        </w:rPr>
+      </w:pPr>
+      <w:r>
+        <w:rPr>
+          <w:lang w:val="es-ES"/>
+        </w:rPr>
+        <w:t>Diagrama de objetos</w:t>
+      </w:r>
+    </w:p>
+    <w:tbl>
+      <w:tblPr>
+        <w:tblStyle w:val="Tablaconcuadrcula"/>
+        <w:tblW w:w="0" w:type="auto"/>
+        <w:tblInd w:w="2480" w:type="dxa"/>
+        <w:tblLook w:val="04A0" w:firstRow="1" w:lastRow="0" w:firstColumn="1" w:lastColumn="0" w:noHBand="0" w:noVBand="1"/>
+      </w:tblPr>
+      <w:tblGrid>
+        <w:gridCol w:w="4390"/>
+      </w:tblGrid>
+      <w:tr>
+        <w:tc>
+          <w:tcPr>
+            <w:tcW w:w="4390" w:type="dxa"/>
+          </w:tcPr>
+          <w:p>
+            <w:pPr>
+              <w:rPr>
+                <w:lang w:val="es-ES"/>
+              </w:rPr>
+            </w:pPr>
+            <w:r>
+              <w:rPr>
+                <w:lang w:val="es-ES"/>
+              </w:rPr>
+              <w:t xml:space="preserve">Operador de </w:t>
+            </w:r>
+            <w:proofErr w:type="spellStart"/>
+            <w:proofErr w:type="gramStart"/>
+            <w:r>
+              <w:rPr>
+                <w:lang w:val="es-ES"/>
+              </w:rPr>
+              <w:t>Suma:Operador</w:t>
+            </w:r>
+            <w:proofErr w:type="spellEnd"/>
+            <w:proofErr w:type="gramEnd"/>
+            <w:r>
+              <w:rPr>
+                <w:lang w:val="es-ES"/>
+              </w:rPr>
+              <w:t xml:space="preserve"> de Suma</w:t>
+            </w:r>
+          </w:p>
+        </w:tc>
+      </w:tr>
+      <w:tr>
+        <w:tc>
+          <w:tcPr>
+            <w:tcW w:w="4390" w:type="dxa"/>
+          </w:tcPr>
+          <w:p>
+            <w:pPr>
+              <w:rPr>
+                <w:lang w:val="es-ES"/>
+              </w:rPr>
+            </w:pPr>
+          </w:p>
+        </w:tc>
+      </w:tr>
+    </w:tbl>
+    <w:p>
+      <w:pPr>
+        <w:rPr>
+          <w:lang w:val="es-ES"/>
+        </w:rPr>
+      </w:pPr>
+    </w:p>
+    <w:p>
+      <w:pPr>
+        <w:rPr>
+          <w:lang w:val="es-ES"/>
+        </w:rPr>
+      </w:pPr>
+    </w:p>
+    <w:p>
+      <w:pPr>
+        <w:pStyle w:val="Ttulo1"/>
+        <w:rPr>
+          <w:lang w:val="es-ES"/>
+        </w:rPr>
+      </w:pPr>
+      <w:r>
+        <w:rPr>
+          <w:lang w:val="es-ES"/>
+        </w:rPr>
+        <w:t>Diagrama de Secuencia</w:t>
+      </w:r>
+    </w:p>
+    <w:p>
+      <w:pPr>
+        <w:rPr>
+          <w:lang w:val="es-ES"/>
+        </w:rPr>
+      </w:pPr>
+      <w:r>
+        <w:rPr>
+          <w:noProof/>
+          <w:lang w:val="es-ES"/>
+        </w:rPr>
+        <mc:AlternateContent>
+          <mc:Choice Requires="wps">
+            <w:drawing>
+              <wp:anchor distT="0" distB="0" distL="114300" distR="114300" simplePos="0" relativeHeight="251671552" behindDoc="0" locked="0" layoutInCell="1" allowOverlap="1" wp14:anchorId="4DA866F4" wp14:editId="2507BE3D">
+                <wp:simplePos x="0" y="0"/>
+                <wp:positionH relativeFrom="column">
+                  <wp:posOffset>4597400</wp:posOffset>
+                </wp:positionH>
+                <wp:positionV relativeFrom="paragraph">
+                  <wp:posOffset>997585</wp:posOffset>
+                </wp:positionV>
+                <wp:extent cx="1035050" cy="679450"/>
+                <wp:effectExtent l="0" t="0" r="12700" b="25400"/>
+                <wp:wrapNone/>
+                <wp:docPr id="60" name="Rectángulo 60"/>
+                <wp:cNvGraphicFramePr/>
+                <a:graphic xmlns:a="http://schemas.openxmlformats.org/drawingml/2006/main">
+                  <a:graphicData uri="http://schemas.microsoft.com/office/word/2010/wordprocessingShape">
+                    <wps:wsp>
+                      <wps:cNvSpPr/>
+                      <wps:spPr>
+                        <a:xfrm>
+                          <a:off x="0" y="0"/>
+                          <a:ext cx="1035050" cy="679450"/>
+                        </a:xfrm>
+                        <a:prstGeom prst="rect">
+                          <a:avLst/>
+                        </a:prstGeom>
+                      </wps:spPr>
+                      <wps:style>
+                        <a:lnRef idx="2">
+                          <a:schemeClr val="accent1">
+                            <a:shade val="50000"/>
+                          </a:schemeClr>
+                        </a:lnRef>
+                        <a:fillRef idx="1">
+                          <a:schemeClr val="accent1"/>
+                        </a:fillRef>
+                        <a:effectRef idx="0">
+                          <a:schemeClr val="accent1"/>
+                        </a:effectRef>
+                        <a:fontRef idx="minor">
+                          <a:schemeClr val="lt1"/>
+                        </a:fontRef>
+                      </wps:style>
+                      <wps:txbx>
+                        <w:txbxContent>
+                          <w:p>
+                            <w:pPr>
+                              <w:jc w:val="left"/>
+                              <w:rPr>
+                                <w:lang w:val="es-ES"/>
+                              </w:rPr>
+                            </w:pPr>
+                            <w:r>
+                              <w:rPr>
+                                <w:lang w:val="es-ES"/>
+                              </w:rPr>
+                              <w:t>Otorga el Resultado</w:t>
+                            </w:r>
+                          </w:p>
+                        </w:txbxContent>
+                      </wps:txbx>
+                      <wps:bodyPr rot="0" spcFirstLastPara="0" vertOverflow="overflow" horzOverflow="overflow" vert="horz" wrap="square" lIns="91440" tIns="45720" rIns="91440" bIns="45720" numCol="1" spcCol="0" rtlCol="0" fromWordArt="0" anchor="ctr" anchorCtr="0" forceAA="0" compatLnSpc="1">
+                        <a:prstTxWarp prst="textNoShape">
+                          <a:avLst/>
+                        </a:prstTxWarp>
+                        <a:noAutofit/>
+                      </wps:bodyPr>
+                    </wps:wsp>
+                  </a:graphicData>
+                </a:graphic>
+              </wp:anchor>
+            </w:drawing>
+          </mc:Choice>
+          <mc:Fallback>
+            <w:pict>
+              <v:rect w14:anchorId="4DA866F4" id="Rectángulo 60" o:spid="_x0000_s1081" style="position:absolute;left:0;text-align:left;margin-left:362pt;margin-top:78.55pt;width:81.5pt;height:53.5pt;z-index:251671552;visibility:visible;mso-wrap-style:square;mso-wrap-distance-left:9pt;mso-wrap-distance-top:0;mso-wrap-distance-right:9pt;mso-wrap-distance-bottom:0;mso-position-horizontal:absolute;mso-position-horizontal-relative:text;mso-position-vertical:absolute;mso-position-vertical-relative:text;v-text-anchor:middle" o:gfxdata="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" fillcolor="#4472c4 [3204]" strokecolor="#1f3763 [1604]" strokeweight="1pt">
+                <v:textbox>
+                  <w:txbxContent>
+                    <w:p>
+                      <w:pPr>
+                        <w:jc w:val="left"/>
+                        <w:rPr>
+                          <w:lang w:val="es-ES"/>
+                        </w:rPr>
+                      </w:pPr>
+                      <w:r>
+                        <w:rPr>
+                          <w:lang w:val="es-ES"/>
+                        </w:rPr>
+                        <w:t>Otorga el Resultado</w:t>
+                      </w:r>
+                    </w:p>
+                  </w:txbxContent>
+                </v:textbox>
+              </v:rect>
+            </w:pict>
+          </mc:Fallback>
+        </mc:AlternateContent>
+      </w:r>
+      <w:r>
+        <w:rPr>
+          <w:noProof/>
+          <w:lang w:val="es-ES"/>
+        </w:rPr>
+        <mc:AlternateContent>
+          <mc:Choice Requires="wps">
+            <w:drawing>
+              <wp:anchor distT="0" distB="0" distL="114300" distR="114300" simplePos="0" relativeHeight="251674624" behindDoc="0" locked="0" layoutInCell="1" allowOverlap="1" wp14:anchorId="7669112A" wp14:editId="19E18021">
+                <wp:simplePos x="0" y="0"/>
+                <wp:positionH relativeFrom="column">
+                  <wp:posOffset>3295650</wp:posOffset>
+                </wp:positionH>
+                <wp:positionV relativeFrom="paragraph">
+                  <wp:posOffset>559435</wp:posOffset>
+                </wp:positionV>
+                <wp:extent cx="1301750" cy="647700"/>
+                <wp:effectExtent l="0" t="0" r="50800" b="57150"/>
+                <wp:wrapNone/>
+                <wp:docPr id="62" name="Conector recto de flecha 62"/>
+                <wp:cNvGraphicFramePr/>
+                <a:graphic xmlns:a="http://schemas.openxmlformats.org/drawingml/2006/main">
+                  <a:graphicData uri="http://schemas.microsoft.com/office/word/2010/wordprocessingShape">
+                    <wps:wsp>
+                      <wps:cNvCnPr/>
+                      <wps:spPr>
+                        <a:xfrm>
+                          <a:off x="0" y="0"/>
+                          <a:ext cx="1301750" cy="647700"/>
+                        </a:xfrm>
+                        <a:prstGeom prst="straightConnector1">
+                          <a:avLst/>
+                        </a:prstGeom>
+                        <a:ln>
+                          <a:tailEnd type="triangle"/>
+                        </a:ln>
+                      </wps:spPr>
+                      <wps:style>
+                        <a:lnRef idx="2">
+                          <a:schemeClr val="dk1"/>
+                        </a:lnRef>
+                        <a:fillRef idx="0">
+                          <a:schemeClr val="dk1"/>
+                        </a:fillRef>
+                        <a:effectRef idx="1">
+                          <a:schemeClr val="dk1"/>
+                        </a:effectRef>
+                        <a:fontRef idx="minor">
+                          <a:schemeClr val="tx1"/>
+                        </a:fontRef>
+                      </wps:style>
+                      <wps:bodyPr/>
+                    </wps:wsp>
+                  </a:graphicData>
+                </a:graphic>
+                <wp14:sizeRelH relativeFrom="margin">
+                  <wp14:pctWidth>0</wp14:pctWidth>
+                </wp14:sizeRelH>
+                <wp14:sizeRelV relativeFrom="margin">
+                  <wp14:pctHeight>0</wp14:pctHeight>
+                </wp14:sizeRelV>
+              </wp:anchor>
+            </w:drawing>
+          </mc:Choice>
+          <mc:Fallback>
+            <w:pict>
+              <v:shape w14:anchorId="3D26A6D3" id="Conector recto de flecha 62" o:spid="_x0000_s1026" type="#_x0000_t32" style="position:absolute;margin-left:259.5pt;margin-top:44.05pt;width:102.5pt;height:51pt;z-index:251674624;visibility:visible;mso-wrap-style:square;mso-width-percent:0;mso-height-percent:0;mso-wrap-distance-left:9pt;mso-wrap-distance-top:0;mso-wrap-distance-right:9pt;mso-wrap-distance-bottom:0;mso-position-horizontal:absolute;mso-position-horizontal-relative:text;mso-position-vertical:absolute;mso-position-vertical-relative:text;mso-width-percent:0;mso-height-percent:0;mso-width-relative:margin;mso-height-relative:margin" o:gfxdata="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" strokecolor="black [3200]" strokeweight="1pt">
+                <v:stroke endarrow="block" joinstyle="miter"/>
+              </v:shape>
+            </w:pict>
+          </mc:Fallback>
+        </mc:AlternateContent>
+      </w:r>
+      <w:r>
+        <w:rPr>
+          <w:noProof/>
+          <w:lang w:val="es-ES"/>
+        </w:rPr>
+        <mc:AlternateContent>
+          <mc:Choice Requires="wps">
+            <w:drawing>
+              <wp:anchor distT="0" distB="0" distL="114300" distR="114300" simplePos="0" relativeHeight="251672576" behindDoc="0" locked="0" layoutInCell="1" allowOverlap="1" wp14:anchorId="69190663" wp14:editId="319540E3">
+                <wp:simplePos x="0" y="0"/>
+                <wp:positionH relativeFrom="column">
+                  <wp:posOffset>838200</wp:posOffset>
+                </wp:positionH>
+                <wp:positionV relativeFrom="paragraph">
+                  <wp:posOffset>686435</wp:posOffset>
+                </wp:positionV>
+                <wp:extent cx="1441450" cy="628650"/>
+                <wp:effectExtent l="0" t="38100" r="63500" b="19050"/>
+                <wp:wrapNone/>
+                <wp:docPr id="61" name="Conector recto de flecha 61"/>
+                <wp:cNvGraphicFramePr/>
+                <a:graphic xmlns:a="http://schemas.openxmlformats.org/drawingml/2006/main">
+                  <a:graphicData uri="http://schemas.microsoft.com/office/word/2010/wordprocessingShape">
+                    <wps:wsp>
+                      <wps:cNvCnPr/>
+                      <wps:spPr>
+                        <a:xfrm flipV="1">
+                          <a:off x="0" y="0"/>
+                          <a:ext cx="1441450" cy="628650"/>
+                        </a:xfrm>
+                        <a:prstGeom prst="straightConnector1">
+                          <a:avLst/>
+                        </a:prstGeom>
+                        <a:ln>
+                          <a:tailEnd type="triangle"/>
+                        </a:ln>
+                      </wps:spPr>
+                      <wps:style>
+                        <a:lnRef idx="2">
+                          <a:schemeClr val="dk1"/>
+                        </a:lnRef>
+                        <a:fillRef idx="0">
+                          <a:schemeClr val="dk1"/>
+                        </a:fillRef>
+                        <a:effectRef idx="1">
+                          <a:schemeClr val="dk1"/>
+                        </a:effectRef>
+                        <a:fontRef idx="minor">
+                          <a:schemeClr val="tx1"/>
+                        </a:fontRef>
+                      </wps:style>
+                      <wps:bodyPr/>
+                    </wps:wsp>
+                  </a:graphicData>
+                </a:graphic>
+              </wp:anchor>
+            </w:drawing>
+          </mc:Choice>
+          <mc:Fallback>
+            <w:pict>
+              <v:shape w14:anchorId="6F54786C" id="Conector recto de flecha 61" o:spid="_x0000_s1026" type="#_x0000_t32" style="position:absolute;margin-left:66pt;margin-top:54.05pt;width:113.5pt;height:49.5pt;flip:y;z-index:251672576;visibility:visible;mso-wrap-style:square;mso-wrap-distance-left:9pt;mso-wrap-distance-top:0;mso-wrap-distance-right:9pt;mso-wrap-distance-bottom:0;mso-position-horizontal:absolute;mso-position-horizontal-relative:text;mso-position-vertical:absolute;mso-position-vertical-relative:text" o:gfxdata="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" strokecolor="black [3200]" strokeweight="1pt">
+                <v:stroke endarrow="block" joinstyle="miter"/>
+              </v:shape>
+            </w:pict>
+          </mc:Fallback>
+        </mc:AlternateContent>
+      </w:r>
+      <w:r>
+        <w:rPr>
+          <w:noProof/>
+          <w:lang w:val="es-ES"/>
+        </w:rPr>
+        <mc:AlternateContent>
+          <mc:Choice Requires="wps">
+            <w:drawing>
+              <wp:anchor distT="0" distB="0" distL="114300" distR="114300" simplePos="0" relativeHeight="251669504" behindDoc="0" locked="0" layoutInCell="1" allowOverlap="1" wp14:anchorId="406B35D6" wp14:editId="62B677A6">
+                <wp:simplePos x="0" y="0"/>
+                <wp:positionH relativeFrom="column">
+                  <wp:posOffset>2273300</wp:posOffset>
+                </wp:positionH>
+                <wp:positionV relativeFrom="paragraph">
+                  <wp:posOffset>241935</wp:posOffset>
+                </wp:positionV>
+                <wp:extent cx="1035050" cy="679450"/>
+                <wp:effectExtent l="0" t="0" r="12700" b="25400"/>
+                <wp:wrapNone/>
+                <wp:docPr id="59" name="Rectángulo 59"/>
+                <wp:cNvGraphicFramePr/>
+                <a:graphic xmlns:a="http://schemas.openxmlformats.org/drawingml/2006/main">
+                  <a:graphicData uri="http://schemas.microsoft.com/office/word/2010/wordprocessingShape">
+                    <wps:wsp>
+                      <wps:cNvSpPr/>
+                      <wps:spPr>
+                        <a:xfrm>
+                          <a:off x="0" y="0"/>
+                          <a:ext cx="1035050" cy="679450"/>
+                        </a:xfrm>
+                        <a:prstGeom prst="rect">
+                          <a:avLst/>
+                        </a:prstGeom>
+                      </wps:spPr>
+                      <wps:style>
+                        <a:lnRef idx="2">
+                          <a:schemeClr val="accent1">
+                            <a:shade val="50000"/>
+                          </a:schemeClr>
+                        </a:lnRef>
+                        <a:fillRef idx="1">
+                          <a:schemeClr val="accent1"/>
+                        </a:fillRef>
+                        <a:effectRef idx="0">
+                          <a:schemeClr val="accent1"/>
+                        </a:effectRef>
+                        <a:fontRef idx="minor">
+                          <a:schemeClr val="lt1"/>
+                        </a:fontRef>
+                      </wps:style>
+                      <wps:txbx>
+                        <w:txbxContent>
+                          <w:p>
+                            <w:pPr>
+                              <w:jc w:val="left"/>
+                              <w:rPr>
+                                <w:lang w:val="es-ES"/>
+                              </w:rPr>
+                            </w:pPr>
+                            <w:r>
+                              <w:rPr>
+                                <w:lang w:val="es-ES"/>
+                              </w:rPr>
+                              <w:t>Opera las dos variables</w:t>
+                            </w:r>
+                          </w:p>
+                        </w:txbxContent>
+                      </wps:txbx>
+                      <wps:bodyPr rot="0" spcFirstLastPara="0" vertOverflow="overflow" horzOverflow="overflow" vert="horz" wrap="square" lIns="91440" tIns="45720" rIns="91440" bIns="45720" numCol="1" spcCol="0" rtlCol="0" fromWordArt="0" anchor="ctr" anchorCtr="0" forceAA="0" compatLnSpc="1">
+                        <a:prstTxWarp prst="textNoShape">
+                          <a:avLst/>
+                        </a:prstTxWarp>
+                        <a:noAutofit/>
+                      </wps:bodyPr>
+                    </wps:wsp>
+                  </a:graphicData>
+                </a:graphic>
+              </wp:anchor>
+            </w:drawing>
+          </mc:Choice>
+          <mc:Fallback>
+            <w:pict>
+              <v:rect w14:anchorId="406B35D6" id="Rectángulo 59" o:spid="_x0000_s1082" style="position:absolute;left:0;text-align:left;margin-left:179pt;margin-top:19.05pt;width:81.5pt;height:53.5pt;z-index:251669504;visibility:visible;mso-wrap-style:square;mso-wrap-distance-left:9pt;mso-wrap-distance-top:0;mso-wrap-distance-right:9pt;mso-wrap-distance-bottom:0;mso-position-horizontal:absolute;mso-position-horizontal-relative:text;mso-position-vertical:absolute;mso-position-vertical-relative:text;v-text-anchor:middle" o:gfxdata="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" fillcolor="#4472c4 [3204]" strokecolor="#1f3763 [1604]" strokeweight="1pt">
+                <v:textbox>
+                  <w:txbxContent>
+                    <w:p>
+                      <w:pPr>
+                        <w:jc w:val="left"/>
+                        <w:rPr>
+                          <w:lang w:val="es-ES"/>
+                        </w:rPr>
+                      </w:pPr>
+                      <w:r>
+                        <w:rPr>
+                          <w:lang w:val="es-ES"/>
+                        </w:rPr>
+                        <w:t>Opera las dos variables</w:t>
+                      </w:r>
+                    </w:p>
+                  </w:txbxContent>
+                </v:textbox>
+              </v:rect>
+            </w:pict>
+          </mc:Fallback>
+        </mc:AlternateContent>
+      </w:r>
+      <w:r>
+        <w:rPr>
+          <w:noProof/>
+          <w:lang w:val="es-ES"/>
+        </w:rPr>
+        <mc:AlternateContent>
+          <mc:Choice Requires="wps">
+            <w:drawing>
+              <wp:anchor distT="0" distB="0" distL="114300" distR="114300" simplePos="0" relativeHeight="251667456" behindDoc="0" locked="0" layoutInCell="1" allowOverlap="1" wp14:anchorId="78485AEB" wp14:editId="177815DA">
+                <wp:simplePos x="0" y="0"/>
+                <wp:positionH relativeFrom="column">
+                  <wp:posOffset>25400</wp:posOffset>
+                </wp:positionH>
+                <wp:positionV relativeFrom="paragraph">
+                  <wp:posOffset>1302385</wp:posOffset>
+                </wp:positionV>
+                <wp:extent cx="1035050" cy="679450"/>
+                <wp:effectExtent l="0" t="0" r="12700" b="25400"/>
+                <wp:wrapNone/>
+                <wp:docPr id="58" name="Rectángulo 58"/>
+                <wp:cNvGraphicFramePr/>
+                <a:graphic xmlns:a="http://schemas.openxmlformats.org/drawingml/2006/main">
+                  <a:graphicData uri="http://schemas.microsoft.com/office/word/2010/wordprocessingShape">
+                    <wps:wsp>
+                      <wps:cNvSpPr/>
+                      <wps:spPr>
+                        <a:xfrm>
+                          <a:off x="0" y="0"/>
+                          <a:ext cx="1035050" cy="679450"/>
+                        </a:xfrm>
+                        <a:prstGeom prst="rect">
+                          <a:avLst/>
+                        </a:prstGeom>
+                      </wps:spPr>
+                      <wps:style>
+                        <a:lnRef idx="2">
+                          <a:schemeClr val="accent1">
+                            <a:shade val="50000"/>
+                          </a:schemeClr>
+                        </a:lnRef>
+                        <a:fillRef idx="1">
+                          <a:schemeClr val="accent1"/>
+                        </a:fillRef>
+                        <a:effectRef idx="0">
+                          <a:schemeClr val="accent1"/>
+                        </a:effectRef>
+                        <a:fontRef idx="minor">
+                          <a:schemeClr val="lt1"/>
+                        </a:fontRef>
+                      </wps:style>
+                      <wps:txbx>
+                        <w:txbxContent>
+                          <w:p>
+                            <w:pPr>
+                              <w:jc w:val="center"/>
+                              <w:rPr>
+                                <w:lang w:val="es-ES"/>
+                              </w:rPr>
+                            </w:pPr>
+                            <w:r>
+                              <w:rPr>
+                                <w:lang w:val="es-ES"/>
+                              </w:rPr>
+                              <w:t>Captura dos variables</w:t>
+                            </w:r>
+                          </w:p>
+                        </w:txbxContent>
+                      </wps:txbx>
+                      <wps:bodyPr rot="0" spcFirstLastPara="0" vertOverflow="overflow" horzOverflow="overflow" vert="horz" wrap="square" lIns="91440" tIns="45720" rIns="91440" bIns="45720" numCol="1" spcCol="0" rtlCol="0" fromWordArt="0" anchor="ctr" anchorCtr="0" forceAA="0" compatLnSpc="1">
+                        <a:prstTxWarp prst="textNoShape">
+                          <a:avLst/>
+                        </a:prstTxWarp>
+                        <a:noAutofit/>
+                      </wps:bodyPr>
+                    </wps:wsp>
+                  </a:graphicData>
+                </a:graphic>
+              </wp:anchor>
+            </w:drawing>
+          </mc:Choice>
+          <mc:Fallback>
+            <w:pict>
+              <v:rect w14:anchorId="78485AEB" id="Rectángulo 58" o:spid="_x0000_s1083" style="position:absolute;left:0;text-align:left;margin-left:2pt;margin-top:102.55pt;width:81.5pt;height:53.5pt;z-index:251667456;visibility:visible;mso-wrap-style:square;mso-wrap-distance-left:9pt;mso-wrap-distance-top:0;mso-wrap-distance-right:9pt;mso-wrap-distance-bottom:0;mso-position-horizontal:absolute;mso-position-horizontal-relative:text;mso-position-vertical:absolute;mso-position-vertical-relative:text;v-text-anchor:middle" o:gfxdata="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" fillcolor="#4472c4 [3204]" strokecolor="#1f3763 [1604]" strokeweight="1pt">
+                <v:textbox>
+                  <w:txbxContent>
+                    <w:p>
+                      <w:pPr>
+                        <w:jc w:val="center"/>
+                        <w:rPr>
+                          <w:lang w:val="es-ES"/>
+                        </w:rPr>
+                      </w:pPr>
+                      <w:r>
+                        <w:rPr>
+                          <w:lang w:val="es-ES"/>
+                        </w:rPr>
+                        <w:t>Captura dos variables</w:t>
+                      </w:r>
+                    </w:p>
+                  </w:txbxContent>
+                </v:textbox>
+              </v:rect>
+            </w:pict>
+          </mc:Fallback>
+        </mc:AlternateContent>
+      </w:r>
+    </w:p>
+    <w:p>
+      <w:pPr>
+        <w:rPr>
+          <w:lang w:val="es-ES"/>
+        </w:rPr>
+      </w:pPr>
+    </w:p>
+    <w:p>
+      <w:pPr>
+        <w:rPr>
+          <w:lang w:val="es-ES"/>
+        </w:rPr>
+      </w:pPr>
+    </w:p>
+    <w:p>
+      <w:pPr>
+        <w:rPr>
+          <w:lang w:val="es-ES"/>
+        </w:rPr>
+      </w:pPr>
+    </w:p>
+    <w:p>
+      <w:pPr>
+        <w:rPr>
+          <w:lang w:val="es-ES"/>
+        </w:rPr>
+      </w:pPr>
+    </w:p>
+    <w:p>
+      <w:pPr>
+        <w:rPr>
+          <w:lang w:val="es-ES"/>
+        </w:rPr>
+      </w:pPr>
+    </w:p>
+    <w:p>
+      <w:pPr>
+        <w:tabs>
+          <w:tab w:val="left" w:pos="3900"/>
+        </w:tabs>
+        <w:rPr>
+          <w:lang w:val="es-ES"/>
+        </w:rPr>
+      </w:pPr>
+      <w:r>
+        <w:rPr>
+          <w:lang w:val="es-ES"/>
+        </w:rPr>
+        <w:tab/>
+      </w:r>
+    </w:p>
+    <w:p>
+      <w:pPr>
+        <w:tabs>
+          <w:tab w:val="left" w:pos="3900"/>
+        </w:tabs>
+        <w:rPr>
+          <w:lang w:val="es-ES"/>
+        </w:rPr>
+      </w:pPr>
+    </w:p>
+    <w:p>
+      <w:pPr>
+        <w:tabs>
+          <w:tab w:val="left" w:pos="3900"/>
+        </w:tabs>
+        <w:rPr>
+          <w:lang w:val="es-ES"/>
+        </w:rPr>
+      </w:pPr>
+    </w:p>
+    <w:p>
+      <w:pPr>
+        <w:tabs>
+          <w:tab w:val="left" w:pos="3900"/>
+        </w:tabs>
+        <w:rPr>
+          <w:lang w:val="es-ES"/>
+        </w:rPr>
+      </w:pPr>
+    </w:p>
+    <w:p>
+      <w:pPr>
+        <w:tabs>
+          <w:tab w:val="left" w:pos="3900"/>
+        </w:tabs>
+        <w:rPr>
+          <w:lang w:val="es-ES"/>
+        </w:rPr>
+      </w:pPr>
+    </w:p>
+    <w:p>
+      <w:pPr>
+        <w:tabs>
+          <w:tab w:val="left" w:pos="3900"/>
+        </w:tabs>
+        <w:rPr>
+          <w:lang w:val="es-ES"/>
+        </w:rPr>
+      </w:pPr>
+    </w:p>
+    <w:p>
+      <w:pPr>
+        <w:tabs>
+          <w:tab w:val="left" w:pos="3900"/>
+        </w:tabs>
+        <w:rPr>
+          <w:lang w:val="es-ES"/>
+        </w:rPr>
+      </w:pPr>
+    </w:p>
+    <w:p>
+      <w:pPr>
+        <w:tabs>
+          <w:tab w:val="left" w:pos="3900"/>
+        </w:tabs>
+        <w:rPr>
+          <w:lang w:val="es-ES"/>
+        </w:rPr>
+      </w:pPr>
+    </w:p>
+    <w:p>
+      <w:pPr>
+        <w:pStyle w:val="Ttulo1"/>
+        <w:rPr>
+          <w:lang w:val="es-ES"/>
+        </w:rPr>
+      </w:pPr>
+      <w:r>
+        <w:rPr>
+          <w:lang w:val="es-ES"/>
+        </w:rPr>
+        <w:lastRenderedPageBreak/>
+        <w:t>Diagrama de Actividades</w:t>
+      </w:r>
+    </w:p>
+    <w:p>
+      <w:pPr>
+        <w:rPr>
+          <w:lang w:val="es-ES"/>
+        </w:rPr>
+      </w:pPr>
+      <w:r>
+        <w:rPr>
+          <w:noProof/>
+          <w:lang w:val="es-ES"/>
+        </w:rPr>
+        <mc:AlternateContent>
+          <mc:Choice Requires="wps">
+            <w:drawing>
+              <wp:anchor distT="0" distB="0" distL="114300" distR="114300" simplePos="0" relativeHeight="251687936" behindDoc="0" locked="0" layoutInCell="1" allowOverlap="1" wp14:anchorId="6551BBFA" wp14:editId="095B6D97">
+                <wp:simplePos x="0" y="0"/>
+                <wp:positionH relativeFrom="column">
+                  <wp:posOffset>3117215</wp:posOffset>
+                </wp:positionH>
+                <wp:positionV relativeFrom="paragraph">
+                  <wp:posOffset>3304540</wp:posOffset>
+                </wp:positionV>
+                <wp:extent cx="45719" cy="533400"/>
+                <wp:effectExtent l="38100" t="0" r="69215" b="57150"/>
+                <wp:wrapNone/>
+                <wp:docPr id="69" name="Conector recto de flecha 69"/>
+                <wp:cNvGraphicFramePr/>
+                <a:graphic xmlns:a="http://schemas.openxmlformats.org/drawingml/2006/main">
+                  <a:graphicData uri="http://schemas.microsoft.com/office/word/2010/wordprocessingShape">
+                    <wps:wsp>
+                      <wps:cNvCnPr/>
+                      <wps:spPr>
+                        <a:xfrm>
+                          <a:off x="0" y="0"/>
+                          <a:ext cx="45719" cy="533400"/>
+                        </a:xfrm>
+                        <a:prstGeom prst="straightConnector1">
+                          <a:avLst/>
+                        </a:prstGeom>
+                        <a:ln>
+                          <a:tailEnd type="triangle"/>
+                        </a:ln>
+                      </wps:spPr>
+                      <wps:style>
+                        <a:lnRef idx="2">
+                          <a:schemeClr val="dk1"/>
+                        </a:lnRef>
+                        <a:fillRef idx="0">
+                          <a:schemeClr val="dk1"/>
+                        </a:fillRef>
+                        <a:effectRef idx="1">
+                          <a:schemeClr val="dk1"/>
+                        </a:effectRef>
+                        <a:fontRef idx="minor">
+                          <a:schemeClr val="tx1"/>
+                        </a:fontRef>
+                      </wps:style>
+                      <wps:bodyPr/>
+                    </wps:wsp>
+                  </a:graphicData>
+                </a:graphic>
+                <wp14:sizeRelH relativeFrom="margin">
+                  <wp14:pctWidth>0</wp14:pctWidth>
+                </wp14:sizeRelH>
+                <wp14:sizeRelV relativeFrom="margin">
+                  <wp14:pctHeight>0</wp14:pctHeight>
+                </wp14:sizeRelV>
+              </wp:anchor>
+            </w:drawing>
+          </mc:Choice>
+          <mc:Fallback>
+            <w:pict>
+              <v:shape w14:anchorId="7201BBFD" id="Conector recto de flecha 69" o:spid="_x0000_s1026" type="#_x0000_t32" style="position:absolute;margin-left:245.45pt;margin-top:260.2pt;width:3.6pt;height:42pt;z-index:251687936;visibility:visible;mso-wrap-style:square;mso-width-percent:0;mso-height-percent:0;mso-wrap-distance-left:9pt;mso-wrap-distance-top:0;mso-wrap-distance-right:9pt;mso-wrap-distance-bottom:0;mso-position-horizontal:absolute;mso-position-horizontal-relative:text;mso-position-vertical:absolute;mso-position-vertical-relative:text;mso-width-percent:0;mso-height-percent:0;mso-width-relative:margin;mso-height-relative:margin" o:gfxdata="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" strokecolor="black [3200]" strokeweight="1pt">
+                <v:stroke endarrow="block" joinstyle="miter"/>
+              </v:shape>
+            </w:pict>
+          </mc:Fallback>
+        </mc:AlternateContent>
+      </w:r>
+      <w:r>
+        <w:rPr>
+          <w:noProof/>
+          <w:lang w:val="es-ES"/>
+        </w:rPr>
+        <mc:AlternateContent>
+          <mc:Choice Requires="wps">
+            <w:drawing>
+              <wp:anchor distT="0" distB="0" distL="114300" distR="114300" simplePos="0" relativeHeight="251685888" behindDoc="0" locked="0" layoutInCell="1" allowOverlap="1" wp14:anchorId="0B18C597" wp14:editId="3763C39D">
+                <wp:simplePos x="0" y="0"/>
+                <wp:positionH relativeFrom="column">
+                  <wp:posOffset>3162299</wp:posOffset>
+                </wp:positionH>
+                <wp:positionV relativeFrom="paragraph">
+                  <wp:posOffset>2091690</wp:posOffset>
+                </wp:positionV>
+                <wp:extent cx="45719" cy="533400"/>
+                <wp:effectExtent l="38100" t="0" r="69215" b="57150"/>
+                <wp:wrapNone/>
+                <wp:docPr id="68" name="Conector recto de flecha 68"/>
+                <wp:cNvGraphicFramePr/>
+                <a:graphic xmlns:a="http://schemas.openxmlformats.org/drawingml/2006/main">
+                  <a:graphicData uri="http://schemas.microsoft.com/office/word/2010/wordprocessingShape">
+                    <wps:wsp>
+                      <wps:cNvCnPr/>
+                      <wps:spPr>
+                        <a:xfrm>
+                          <a:off x="0" y="0"/>
+                          <a:ext cx="45719" cy="533400"/>
+                        </a:xfrm>
+                        <a:prstGeom prst="straightConnector1">
+                          <a:avLst/>
+                        </a:prstGeom>
+                        <a:ln>
+                          <a:tailEnd type="triangle"/>
+                        </a:ln>
+                      </wps:spPr>
+                      <wps:style>
+                        <a:lnRef idx="2">
+                          <a:schemeClr val="dk1"/>
+                        </a:lnRef>
+                        <a:fillRef idx="0">
+                          <a:schemeClr val="dk1"/>
+                        </a:fillRef>
+                        <a:effectRef idx="1">
+                          <a:schemeClr val="dk1"/>
+                        </a:effectRef>
+                        <a:fontRef idx="minor">
+                          <a:schemeClr val="tx1"/>
+                        </a:fontRef>
+                      </wps:style>
+                      <wps:bodyPr/>
+                    </wps:wsp>
+                  </a:graphicData>
+                </a:graphic>
+                <wp14:sizeRelH relativeFrom="margin">
+                  <wp14:pctWidth>0</wp14:pctWidth>
+                </wp14:sizeRelH>
+                <wp14:sizeRelV relativeFrom="margin">
+                  <wp14:pctHeight>0</wp14:pctHeight>
+                </wp14:sizeRelV>
+              </wp:anchor>
+            </w:drawing>
+          </mc:Choice>
+          <mc:Fallback>
+            <w:pict>
+              <v:shape w14:anchorId="3E47B8AC" id="Conector recto de flecha 68" o:spid="_x0000_s1026" type="#_x0000_t32" style="position:absolute;margin-left:249pt;margin-top:164.7pt;width:3.6pt;height:42pt;z-index:251685888;visibility:visible;mso-wrap-style:square;mso-width-percent:0;mso-height-percent:0;mso-wrap-distance-left:9pt;mso-wrap-distance-top:0;mso-wrap-distance-right:9pt;mso-wrap-distance-bottom:0;mso-position-horizontal:absolute;mso-position-horizontal-relative:text;mso-position-vertical:absolute;mso-position-vertical-relative:text;mso-width-percent:0;mso-height-percent:0;mso-width-relative:margin;mso-height-relative:margin" o:gfxdata="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" strokecolor="black [3200]" strokeweight="1pt">
+                <v:stroke endarrow="block" joinstyle="miter"/>
+              </v:shape>
+            </w:pict>
+          </mc:Fallback>
+        </mc:AlternateContent>
+      </w:r>
+      <w:r>
+        <w:rPr>
+          <w:noProof/>
+          <w:lang w:val="es-ES"/>
+        </w:rPr>
+        <mc:AlternateContent>
+          <mc:Choice Requires="wps">
+            <w:drawing>
+              <wp:anchor distT="0" distB="0" distL="114300" distR="114300" simplePos="0" relativeHeight="251683840" behindDoc="0" locked="0" layoutInCell="1" allowOverlap="1" wp14:anchorId="31D29E62" wp14:editId="1A36F6A3">
+                <wp:simplePos x="0" y="0"/>
+                <wp:positionH relativeFrom="column">
+                  <wp:posOffset>3143250</wp:posOffset>
+                </wp:positionH>
+                <wp:positionV relativeFrom="paragraph">
+                  <wp:posOffset>828040</wp:posOffset>
+                </wp:positionV>
+                <wp:extent cx="25400" cy="596900"/>
+                <wp:effectExtent l="57150" t="0" r="69850" b="50800"/>
+                <wp:wrapNone/>
+                <wp:docPr id="67" name="Conector recto de flecha 67"/>
+                <wp:cNvGraphicFramePr/>
+                <a:graphic xmlns:a="http://schemas.openxmlformats.org/drawingml/2006/main">
+                  <a:graphicData uri="http://schemas.microsoft.com/office/word/2010/wordprocessingShape">
+                    <wps:wsp>
+                      <wps:cNvCnPr/>
+                      <wps:spPr>
+                        <a:xfrm>
+                          <a:off x="0" y="0"/>
+                          <a:ext cx="25400" cy="596900"/>
+                        </a:xfrm>
+                        <a:prstGeom prst="straightConnector1">
+                          <a:avLst/>
+                        </a:prstGeom>
+                        <a:ln>
+                          <a:tailEnd type="triangle"/>
+                        </a:ln>
+                      </wps:spPr>
+                      <wps:style>
+                        <a:lnRef idx="2">
+                          <a:schemeClr val="dk1"/>
+                        </a:lnRef>
+                        <a:fillRef idx="0">
+                          <a:schemeClr val="dk1"/>
+                        </a:fillRef>
+                        <a:effectRef idx="1">
+                          <a:schemeClr val="dk1"/>
+                        </a:effectRef>
+                        <a:fontRef idx="minor">
+                          <a:schemeClr val="tx1"/>
+                        </a:fontRef>
+                      </wps:style>
+                      <wps:bodyPr/>
+                    </wps:wsp>
+                  </a:graphicData>
+                </a:graphic>
+              </wp:anchor>
+            </w:drawing>
+          </mc:Choice>
+          <mc:Fallback>
+            <w:pict>
+              <v:shape w14:anchorId="51C1F04A" id="Conector recto de flecha 67" o:spid="_x0000_s1026" type="#_x0000_t32" style="position:absolute;margin-left:247.5pt;margin-top:65.2pt;width:2pt;height:47pt;z-index:251683840;visibility:visible;mso-wrap-style:square;mso-wrap-distance-left:9pt;mso-wrap-distance-top:0;mso-wrap-distance-right:9pt;mso-wrap-distance-bottom:0;mso-position-horizontal:absolute;mso-position-horizontal-relative:text;mso-position-vertical:absolute;mso-position-vertical-relative:text" o:gfxdata="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" strokecolor="black [3200]" strokeweight="1pt">
+                <v:stroke endarrow="block" joinstyle="miter"/>
+              </v:shape>
+            </w:pict>
+          </mc:Fallback>
+        </mc:AlternateContent>
+      </w:r>
+      <w:r>
+        <w:rPr>
+          <w:noProof/>
+          <w:lang w:val="es-ES"/>
+        </w:rPr>
+        <mc:AlternateContent>
+          <mc:Choice Requires="wps">
+            <w:drawing>
+              <wp:anchor distT="0" distB="0" distL="114300" distR="114300" simplePos="0" relativeHeight="251678720" behindDoc="0" locked="0" layoutInCell="1" allowOverlap="1" wp14:anchorId="3CDF3A0B" wp14:editId="363D0453">
+                <wp:simplePos x="0" y="0"/>
+                <wp:positionH relativeFrom="column">
+                  <wp:posOffset>2070100</wp:posOffset>
+                </wp:positionH>
+                <wp:positionV relativeFrom="paragraph">
+                  <wp:posOffset>1431290</wp:posOffset>
+                </wp:positionV>
+                <wp:extent cx="2165350" cy="679450"/>
+                <wp:effectExtent l="0" t="0" r="25400" b="25400"/>
+                <wp:wrapNone/>
+                <wp:docPr id="64" name="Rectángulo 64"/>
+                <wp:cNvGraphicFramePr/>
+                <a:graphic xmlns:a="http://schemas.openxmlformats.org/drawingml/2006/main">
+                  <a:graphicData uri="http://schemas.microsoft.com/office/word/2010/wordprocessingShape">
+                    <wps:wsp>
+                      <wps:cNvSpPr/>
+                      <wps:spPr>
+                        <a:xfrm>
+                          <a:off x="0" y="0"/>
+                          <a:ext cx="2165350" cy="679450"/>
+                        </a:xfrm>
+                        <a:prstGeom prst="rect">
+                          <a:avLst/>
+                        </a:prstGeom>
+                      </wps:spPr>
+                      <wps:style>
+                        <a:lnRef idx="2">
+                          <a:schemeClr val="accent1">
+                            <a:shade val="50000"/>
+                          </a:schemeClr>
+                        </a:lnRef>
+                        <a:fillRef idx="1">
+                          <a:schemeClr val="accent1"/>
+                        </a:fillRef>
+                        <a:effectRef idx="0">
+                          <a:schemeClr val="accent1"/>
+                        </a:effectRef>
+                        <a:fontRef idx="minor">
+                          <a:schemeClr val="lt1"/>
+                        </a:fontRef>
+                      </wps:style>
+                      <wps:txbx>
+                        <w:txbxContent>
+                          <w:p>
+                            <w:pPr>
+                              <w:jc w:val="center"/>
+                              <w:rPr>
+                                <w:lang w:val="es-ES"/>
+                              </w:rPr>
+                            </w:pPr>
+                            <w:r>
+                              <w:rPr>
+                                <w:lang w:val="es-ES"/>
+                              </w:rPr>
+                              <w:t>Se capturan las variables</w:t>
+                            </w:r>
+                          </w:p>
+                        </w:txbxContent>
+                      </wps:txbx>
+                      <wps:bodyPr rot="0" spcFirstLastPara="0" vertOverflow="overflow" horzOverflow="overflow" vert="horz" wrap="square" lIns="91440" tIns="45720" rIns="91440" bIns="45720" numCol="1" spcCol="0" rtlCol="0" fromWordArt="0" anchor="ctr" anchorCtr="0" forceAA="0" compatLnSpc="1">
+                        <a:prstTxWarp prst="textNoShape">
+                          <a:avLst/>
+                        </a:prstTxWarp>
+                        <a:noAutofit/>
+                      </wps:bodyPr>
+                    </wps:wsp>
+                  </a:graphicData>
+                </a:graphic>
+                <wp14:sizeRelH relativeFrom="margin">
+                  <wp14:pctWidth>0</wp14:pctWidth>
+                </wp14:sizeRelH>
+              </wp:anchor>
+            </w:drawing>
+          </mc:Choice>
+          <mc:Fallback>
+            <w:pict>
+              <v:rect w14:anchorId="3CDF3A0B" id="Rectángulo 64" o:spid="_x0000_s1084" style="position:absolute;left:0;text-align:left;margin-left:163pt;margin-top:112.7pt;width:170.5pt;height:53.5pt;z-index:251678720;visibility:visible;mso-wrap-style:square;mso-width-percent:0;mso-wrap-distance-left:9pt;mso-wrap-distance-top:0;mso-wrap-distance-right:9pt;mso-wrap-distance-bottom:0;mso-position-horizontal:absolute;mso-position-horizontal-relative:text;mso-position-vertical:absolute;mso-position-vertical-relative:text;mso-width-percent:0;mso-width-relative:margin;v-text-anchor:middle" o:gfxdata="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" fillcolor="#4472c4 [3204]" strokecolor="#1f3763 [1604]" strokeweight="1pt">
+                <v:textbox>
+                  <w:txbxContent>
+                    <w:p>
+                      <w:pPr>
+                        <w:jc w:val="center"/>
+                        <w:rPr>
+                          <w:lang w:val="es-ES"/>
+                        </w:rPr>
+                      </w:pPr>
+                      <w:r>
+                        <w:rPr>
+                          <w:lang w:val="es-ES"/>
+                        </w:rPr>
+                        <w:t>Se capturan las variables</w:t>
+                      </w:r>
+                    </w:p>
+                  </w:txbxContent>
+                </v:textbox>
+              </v:rect>
+            </w:pict>
+          </mc:Fallback>
+        </mc:AlternateContent>
+      </w:r>
+      <w:r>
+        <w:rPr>
+          <w:noProof/>
+          <w:lang w:val="es-ES"/>
+        </w:rPr>
+        <mc:AlternateContent>
+          <mc:Choice Requires="wps">
+            <w:drawing>
+              <wp:anchor distT="0" distB="0" distL="114300" distR="114300" simplePos="0" relativeHeight="251680768" behindDoc="0" locked="0" layoutInCell="1" allowOverlap="1" wp14:anchorId="54327CE9" wp14:editId="69A29C6B">
+                <wp:simplePos x="0" y="0"/>
+                <wp:positionH relativeFrom="column">
+                  <wp:posOffset>2095500</wp:posOffset>
+                </wp:positionH>
+                <wp:positionV relativeFrom="paragraph">
+                  <wp:posOffset>2625090</wp:posOffset>
+                </wp:positionV>
+                <wp:extent cx="2165350" cy="679450"/>
+                <wp:effectExtent l="0" t="0" r="25400" b="25400"/>
+                <wp:wrapNone/>
+                <wp:docPr id="65" name="Rectángulo 65"/>
+                <wp:cNvGraphicFramePr/>
+                <a:graphic xmlns:a="http://schemas.openxmlformats.org/drawingml/2006/main">
+                  <a:graphicData uri="http://schemas.microsoft.com/office/word/2010/wordprocessingShape">
+                    <wps:wsp>
+                      <wps:cNvSpPr/>
+                      <wps:spPr>
+                        <a:xfrm>
+                          <a:off x="0" y="0"/>
+                          <a:ext cx="2165350" cy="679450"/>
+                        </a:xfrm>
+                        <a:prstGeom prst="rect">
+                          <a:avLst/>
+                        </a:prstGeom>
+                      </wps:spPr>
+                      <wps:style>
+                        <a:lnRef idx="2">
+                          <a:schemeClr val="accent1">
+                            <a:shade val="50000"/>
+                          </a:schemeClr>
+                        </a:lnRef>
+                        <a:fillRef idx="1">
+                          <a:schemeClr val="accent1"/>
+                        </a:fillRef>
+                        <a:effectRef idx="0">
+                          <a:schemeClr val="accent1"/>
+                        </a:effectRef>
+                        <a:fontRef idx="minor">
+                          <a:schemeClr val="lt1"/>
+                        </a:fontRef>
+                      </wps:style>
+                      <wps:txbx>
+                        <w:txbxContent>
+                          <w:p>
+                            <w:pPr>
+                              <w:jc w:val="center"/>
+                              <w:rPr>
+                                <w:lang w:val="es-ES"/>
+                              </w:rPr>
+                            </w:pPr>
+                            <w:r>
+                              <w:rPr>
+                                <w:lang w:val="es-ES"/>
+                              </w:rPr>
+                              <w:t>Se operan las variables</w:t>
+                            </w:r>
+                          </w:p>
+                        </w:txbxContent>
+                      </wps:txbx>
+                      <wps:bodyPr rot="0" spcFirstLastPara="0" vertOverflow="overflow" horzOverflow="overflow" vert="horz" wrap="square" lIns="91440" tIns="45720" rIns="91440" bIns="45720" numCol="1" spcCol="0" rtlCol="0" fromWordArt="0" anchor="ctr" anchorCtr="0" forceAA="0" compatLnSpc="1">
+                        <a:prstTxWarp prst="textNoShape">
+                          <a:avLst/>
+                        </a:prstTxWarp>
+                        <a:noAutofit/>
+                      </wps:bodyPr>
+                    </wps:wsp>
+                  </a:graphicData>
+                </a:graphic>
+                <wp14:sizeRelH relativeFrom="margin">
+                  <wp14:pctWidth>0</wp14:pctWidth>
+                </wp14:sizeRelH>
+              </wp:anchor>
+            </w:drawing>
+          </mc:Choice>
+          <mc:Fallback>
+            <w:pict>
+              <v:rect w14:anchorId="54327CE9" id="Rectángulo 65" o:spid="_x0000_s1085" style="position:absolute;left:0;text-align:left;margin-left:165pt;margin-top:206.7pt;width:170.5pt;height:53.5pt;z-index:251680768;visibility:visible;mso-wrap-style:square;mso-width-percent:0;mso-wrap-distance-left:9pt;mso-wrap-distance-top:0;mso-wrap-distance-right:9pt;mso-wrap-distance-bottom:0;mso-position-horizontal:absolute;mso-position-horizontal-relative:text;mso-position-vertical:absolute;mso-position-vertical-relative:text;mso-width-percent:0;mso-width-relative:margin;v-text-anchor:middle" o:gfxdata="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" fillcolor="#4472c4 [3204]" strokecolor="#1f3763 [1604]" strokeweight="1pt">
+                <v:textbox>
+                  <w:txbxContent>
+                    <w:p>
+                      <w:pPr>
+                        <w:jc w:val="center"/>
+                        <w:rPr>
+                          <w:lang w:val="es-ES"/>
+                        </w:rPr>
+                      </w:pPr>
+                      <w:r>
+                        <w:rPr>
+                          <w:lang w:val="es-ES"/>
+                        </w:rPr>
+                        <w:t>Se operan las variables</w:t>
+                      </w:r>
+                    </w:p>
+                  </w:txbxContent>
+                </v:textbox>
+              </v:rect>
+            </w:pict>
+          </mc:Fallback>
+        </mc:AlternateContent>
+      </w:r>
+      <w:r>
+        <w:rPr>
+          <w:noProof/>
+          <w:lang w:val="es-ES"/>
+        </w:rPr>
+        <mc:AlternateContent>
+          <mc:Choice Requires="wps">
+            <w:drawing>
+              <wp:anchor distT="0" distB="0" distL="114300" distR="114300" simplePos="0" relativeHeight="251682816" behindDoc="0" locked="0" layoutInCell="1" allowOverlap="1" wp14:anchorId="0A2B7922" wp14:editId="617B78D8">
+                <wp:simplePos x="0" y="0"/>
+                <wp:positionH relativeFrom="column">
+                  <wp:posOffset>2114550</wp:posOffset>
+                </wp:positionH>
+                <wp:positionV relativeFrom="paragraph">
+                  <wp:posOffset>3831590</wp:posOffset>
+                </wp:positionV>
+                <wp:extent cx="2165350" cy="679450"/>
+                <wp:effectExtent l="0" t="0" r="25400" b="25400"/>
+                <wp:wrapNone/>
+                <wp:docPr id="66" name="Rectángulo 66"/>
+                <wp:cNvGraphicFramePr/>
+                <a:graphic xmlns:a="http://schemas.openxmlformats.org/drawingml/2006/main">
+                  <a:graphicData uri="http://schemas.microsoft.com/office/word/2010/wordprocessingShape">
+                    <wps:wsp>
+                      <wps:cNvSpPr/>
+                      <wps:spPr>
+                        <a:xfrm>
+                          <a:off x="0" y="0"/>
+                          <a:ext cx="2165350" cy="679450"/>
+                        </a:xfrm>
+                        <a:prstGeom prst="rect">
+                          <a:avLst/>
+                        </a:prstGeom>
+                      </wps:spPr>
+                      <wps:style>
+                        <a:lnRef idx="2">
+                          <a:schemeClr val="accent1">
+                            <a:shade val="50000"/>
+                          </a:schemeClr>
+                        </a:lnRef>
+                        <a:fillRef idx="1">
+                          <a:schemeClr val="accent1"/>
+                        </a:fillRef>
+                        <a:effectRef idx="0">
+                          <a:schemeClr val="accent1"/>
+                        </a:effectRef>
+                        <a:fontRef idx="minor">
+                          <a:schemeClr val="lt1"/>
+                        </a:fontRef>
+                      </wps:style>
+                      <wps:txbx>
+                        <w:txbxContent>
+                          <w:p>
+                            <w:pPr>
+                              <w:jc w:val="center"/>
+                              <w:rPr>
+                                <w:lang w:val="es-ES"/>
+                              </w:rPr>
+                            </w:pPr>
+                            <w:r>
+                              <w:rPr>
+                                <w:lang w:val="es-ES"/>
+                              </w:rPr>
+                              <w:t>Se muestra el resultado</w:t>
+                            </w:r>
+                          </w:p>
+                        </w:txbxContent>
+                      </wps:txbx>
+                      <wps:bodyPr rot="0" spcFirstLastPara="0" vertOverflow="overflow" horzOverflow="overflow" vert="horz" wrap="square" lIns="91440" tIns="45720" rIns="91440" bIns="45720" numCol="1" spcCol="0" rtlCol="0" fromWordArt="0" anchor="ctr" anchorCtr="0" forceAA="0" compatLnSpc="1">
+                        <a:prstTxWarp prst="textNoShape">
+                          <a:avLst/>
+                        </a:prstTxWarp>
+                        <a:noAutofit/>
+                      </wps:bodyPr>
+                    </wps:wsp>
+                  </a:graphicData>
+                </a:graphic>
+                <wp14:sizeRelH relativeFrom="margin">
+                  <wp14:pctWidth>0</wp14:pctWidth>
+                </wp14:sizeRelH>
+              </wp:anchor>
+            </w:drawing>
+          </mc:Choice>
+          <mc:Fallback>
+            <w:pict>
+              <v:rect w14:anchorId="0A2B7922" id="Rectángulo 66" o:spid="_x0000_s1086" style="position:absolute;left:0;text-align:left;margin-left:166.5pt;margin-top:301.7pt;width:170.5pt;height:53.5pt;z-index:251682816;visibility:visible;mso-wrap-style:square;mso-width-percent:0;mso-wrap-distance-left:9pt;mso-wrap-distance-top:0;mso-wrap-distance-right:9pt;mso-wrap-distance-bottom:0;mso-position-horizontal:absolute;mso-position-horizontal-relative:text;mso-position-vertical:absolute;mso-position-vertical-relative:text;mso-width-percent:0;mso-width-relative:margin;v-text-anchor:middle" o:gfxdata="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" fillcolor="#4472c4 [3204]" strokecolor="#1f3763 [1604]" strokeweight="1pt">
+                <v:textbox>
+                  <w:txbxContent>
+                    <w:p>
+                      <w:pPr>
+                        <w:jc w:val="center"/>
+                        <w:rPr>
+                          <w:lang w:val="es-ES"/>
+                        </w:rPr>
+                      </w:pPr>
+                      <w:r>
+                        <w:rPr>
+                          <w:lang w:val="es-ES"/>
+                        </w:rPr>
+                        <w:t>Se muestra el resultado</w:t>
+                      </w:r>
+                    </w:p>
+                  </w:txbxContent>
+                </v:textbox>
+              </v:rect>
+            </w:pict>
+          </mc:Fallback>
+        </mc:AlternateContent>
+      </w:r>
+      <w:r>
+        <w:rPr>
+          <w:noProof/>
+          <w:lang w:val="es-ES"/>
+        </w:rPr>
+        <mc:AlternateContent>
+          <mc:Choice Requires="wps">
+            <w:drawing>
+              <wp:anchor distT="0" distB="0" distL="114300" distR="114300" simplePos="0" relativeHeight="251676672" behindDoc="0" locked="0" layoutInCell="1" allowOverlap="1" wp14:anchorId="30DA6EB5" wp14:editId="71484BAA">
+                <wp:simplePos x="0" y="0"/>
+                <wp:positionH relativeFrom="column">
+                  <wp:posOffset>2076450</wp:posOffset>
+                </wp:positionH>
+                <wp:positionV relativeFrom="paragraph">
+                  <wp:posOffset>154940</wp:posOffset>
+                </wp:positionV>
+                <wp:extent cx="2165350" cy="679450"/>
+                <wp:effectExtent l="0" t="0" r="25400" b="25400"/>
+                <wp:wrapNone/>
+                <wp:docPr id="63" name="Rectángulo 63"/>
+                <wp:cNvGraphicFramePr/>
+                <a:graphic xmlns:a="http://schemas.openxmlformats.org/drawingml/2006/main">
+                  <a:graphicData uri="http://schemas.microsoft.com/office/word/2010/wordprocessingShape">
+                    <wps:wsp>
+                      <wps:cNvSpPr/>
+                      <wps:spPr>
+                        <a:xfrm>
+                          <a:off x="0" y="0"/>
+                          <a:ext cx="2165350" cy="679450"/>
+                        </a:xfrm>
+                        <a:prstGeom prst="rect">
+                          <a:avLst/>
+                        </a:prstGeom>
+                      </wps:spPr>
+                      <wps:style>
+                        <a:lnRef idx="2">
+                          <a:schemeClr val="accent1">
+                            <a:shade val="50000"/>
+                          </a:schemeClr>
+                        </a:lnRef>
+                        <a:fillRef idx="1">
+                          <a:schemeClr val="accent1"/>
+                        </a:fillRef>
+                        <a:effectRef idx="0">
+                          <a:schemeClr val="accent1"/>
+                        </a:effectRef>
+                        <a:fontRef idx="minor">
+                          <a:schemeClr val="lt1"/>
+                        </a:fontRef>
+                      </wps:style>
+                      <wps:txbx>
+                        <w:txbxContent>
+                          <w:p>
+                            <w:pPr>
+                              <w:jc w:val="center"/>
+                              <w:rPr>
+                                <w:lang w:val="es-ES"/>
+                              </w:rPr>
+                            </w:pPr>
+                            <w:r>
+                              <w:rPr>
+                                <w:lang w:val="es-ES"/>
+                              </w:rPr>
+                              <w:t>Se ingresan dos variables</w:t>
+                            </w:r>
+                          </w:p>
+                        </w:txbxContent>
+                      </wps:txbx>
+                      <wps:bodyPr rot="0" spcFirstLastPara="0" vertOverflow="overflow" horzOverflow="overflow" vert="horz" wrap="square" lIns="91440" tIns="45720" rIns="91440" bIns="45720" numCol="1" spcCol="0" rtlCol="0" fromWordArt="0" anchor="ctr" anchorCtr="0" forceAA="0" compatLnSpc="1">
+                        <a:prstTxWarp prst="textNoShape">
+                          <a:avLst/>
+                        </a:prstTxWarp>
+                        <a:noAutofit/>
+                      </wps:bodyPr>
+                    </wps:wsp>
+                  </a:graphicData>
+                </a:graphic>
+                <wp14:sizeRelH relativeFrom="margin">
+                  <wp14:pctWidth>0</wp14:pctWidth>
+                </wp14:sizeRelH>
+              </wp:anchor>
+            </w:drawing>
+          </mc:Choice>
+          <mc:Fallback>
+            <w:pict>
+              <v:rect w14:anchorId="30DA6EB5" id="Rectángulo 63" o:spid="_x0000_s1087" style="position:absolute;left:0;text-align:left;margin-left:163.5pt;margin-top:12.2pt;width:170.5pt;height:53.5pt;z-index:251676672;visibility:visible;mso-wrap-style:square;mso-width-percent:0;mso-wrap-distance-left:9pt;mso-wrap-distance-top:0;mso-wrap-distance-right:9pt;mso-wrap-distance-bottom:0;mso-position-horizontal:absolute;mso-position-horizontal-relative:text;mso-position-vertical:absolute;mso-position-vertical-relative:text;mso-width-percent:0;mso-width-relative:margin;v-text-anchor:middle" o:gfxdata="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" fillcolor="#4472c4 [3204]" strokecolor="#1f3763 [1604]" strokeweight="1pt">
+                <v:textbox>
+                  <w:txbxContent>
+                    <w:p>
+                      <w:pPr>
+                        <w:jc w:val="center"/>
+                        <w:rPr>
+                          <w:lang w:val="es-ES"/>
+                        </w:rPr>
+                      </w:pPr>
+                      <w:r>
+                        <w:rPr>
+                          <w:lang w:val="es-ES"/>
+                        </w:rPr>
+                        <w:t>Se ingresan dos variables</w:t>
+                      </w:r>
+                    </w:p>
+                  </w:txbxContent>
+                </v:textbox>
+              </v:rect>
+            </w:pict>
+          </mc:Fallback>
+        </mc:AlternateContent>
+      </w:r>
+    </w:p>
+    <w:p>
+      <w:pPr>
+        <w:rPr>
+          <w:lang w:val="es-ES"/>
+        </w:rPr>
+      </w:pPr>
+    </w:p>
+    <w:p>
+      <w:pPr>
+        <w:rPr>
+          <w:lang w:val="es-ES"/>
+        </w:rPr>
+      </w:pPr>
+    </w:p>
+    <w:p>
+      <w:pPr>
+        <w:rPr>
+          <w:lang w:val="es-ES"/>
+        </w:rPr>
+      </w:pPr>
+    </w:p>
+    <w:p>
+      <w:pPr>
+        <w:rPr>
+          <w:lang w:val="es-ES"/>
+        </w:rPr>
+      </w:pPr>
+    </w:p>
+    <w:p>
+      <w:pPr>
+        <w:rPr>
+          <w:lang w:val="es-ES"/>
+        </w:rPr>
+      </w:pPr>
+    </w:p>
+    <w:p>
+      <w:pPr>
+        <w:rPr>
+          <w:lang w:val="es-ES"/>
+        </w:rPr>
+      </w:pPr>
+    </w:p>
+    <w:p>
+      <w:pPr>
+        <w:rPr>
+          <w:lang w:val="es-ES"/>
+        </w:rPr>
+      </w:pPr>
+    </w:p>
+    <w:p>
+      <w:pPr>
+        <w:rPr>
+          <w:lang w:val="es-ES"/>
+        </w:rPr>
+      </w:pPr>
+    </w:p>
+    <w:p>
+      <w:pPr>
+        <w:rPr>
+          <w:lang w:val="es-ES"/>
+        </w:rPr>
+      </w:pPr>
+    </w:p>
+    <w:p>
+      <w:pPr>
+        <w:tabs>
+          <w:tab w:val="left" w:pos="1130"/>
+        </w:tabs>
+        <w:rPr>
+          <w:lang w:val="es-ES"/>
+        </w:rPr>
+      </w:pPr>
+      <w:r>
+        <w:rPr>
+          <w:lang w:val="es-ES"/>
+        </w:rPr>
+        <w:tab/>
+      </w:r>
+    </w:p>
+    <w:p>
+      <w:pPr>
+        <w:tabs>
+          <w:tab w:val="left" w:pos="1130"/>
+        </w:tabs>
+        <w:rPr>
+          <w:lang w:val="es-ES"/>
+        </w:rPr>
+      </w:pPr>
+    </w:p>
+    <w:p>
+      <w:pPr>
+        <w:tabs>
+          <w:tab w:val="left" w:pos="1130"/>
+        </w:tabs>
+        <w:rPr>
+          <w:lang w:val="es-ES"/>
+        </w:rPr>
+      </w:pPr>
+    </w:p>
+    <w:p>
+      <w:pPr>
+        <w:tabs>
+          <w:tab w:val="left" w:pos="1130"/>
+        </w:tabs>
+        <w:rPr>
+          <w:lang w:val="es-ES"/>
+        </w:rPr>
+      </w:pPr>
+    </w:p>
+    <w:p>
+      <w:pPr>
+        <w:tabs>
+          <w:tab w:val="left" w:pos="1130"/>
+        </w:tabs>
+        <w:rPr>
+          <w:lang w:val="es-ES"/>
+        </w:rPr>
+      </w:pPr>
+    </w:p>
+    <w:p>
+      <w:pPr>
+        <w:tabs>
+          <w:tab w:val="left" w:pos="1130"/>
+        </w:tabs>
+        <w:rPr>
+          <w:lang w:val="es-ES"/>
+        </w:rPr>
+      </w:pPr>
+    </w:p>
+    <w:p>
+      <w:pPr>
+        <w:pStyle w:val="Ttulo1"/>
+        <w:rPr>
+          <w:lang w:val="es-ES"/>
+        </w:rPr>
+      </w:pPr>
+      <w:r>
+        <w:rPr>
+          <w:lang w:val="es-ES"/>
+        </w:rPr>
+        <w:t>Diagrama de Estados</w:t>
+      </w:r>
+    </w:p>
+    <w:p>
+      <w:pPr>
+        <w:rPr>
+          <w:lang w:val="es-ES"/>
+        </w:rPr>
+      </w:pPr>
+      <w:r>
+        <w:rPr>
+          <w:noProof/>
+          <w:lang w:val="es-ES"/>
+        </w:rPr>
+        <mc:AlternateContent>
+          <mc:Choice Requires="wps">
+            <w:drawing>
+              <wp:anchor distT="0" distB="0" distL="114300" distR="114300" simplePos="0" relativeHeight="251697152" behindDoc="0" locked="0" layoutInCell="1" allowOverlap="1" wp14:anchorId="322D4405" wp14:editId="7FD0201B">
+                <wp:simplePos x="0" y="0"/>
+                <wp:positionH relativeFrom="column">
+                  <wp:posOffset>3027045</wp:posOffset>
+                </wp:positionH>
+                <wp:positionV relativeFrom="paragraph">
+                  <wp:posOffset>1830705</wp:posOffset>
+                </wp:positionV>
+                <wp:extent cx="45719" cy="533400"/>
+                <wp:effectExtent l="38100" t="0" r="69215" b="57150"/>
+                <wp:wrapNone/>
+                <wp:docPr id="75" name="Conector recto de flecha 75"/>
+                <wp:cNvGraphicFramePr/>
+                <a:graphic xmlns:a="http://schemas.openxmlformats.org/drawingml/2006/main">
+                  <a:graphicData uri="http://schemas.microsoft.com/office/word/2010/wordprocessingShape">
+                    <wps:wsp>
+                      <wps:cNvCnPr/>
+                      <wps:spPr>
+                        <a:xfrm>
+                          <a:off x="0" y="0"/>
+                          <a:ext cx="45719" cy="533400"/>
+                        </a:xfrm>
+                        <a:prstGeom prst="straightConnector1">
+                          <a:avLst/>
+                        </a:prstGeom>
+                        <a:ln>
+                          <a:tailEnd type="triangle"/>
+                        </a:ln>
+                      </wps:spPr>
+                      <wps:style>
+                        <a:lnRef idx="2">
+                          <a:schemeClr val="dk1"/>
+                        </a:lnRef>
+                        <a:fillRef idx="0">
+                          <a:schemeClr val="dk1"/>
+                        </a:fillRef>
+                        <a:effectRef idx="1">
+                          <a:schemeClr val="dk1"/>
+                        </a:effectRef>
+                        <a:fontRef idx="minor">
+                          <a:schemeClr val="tx1"/>
+                        </a:fontRef>
+                      </wps:style>
+                      <wps:bodyPr/>
+                    </wps:wsp>
+                  </a:graphicData>
+                </a:graphic>
+                <wp14:sizeRelH relativeFrom="margin">
+                  <wp14:pctWidth>0</wp14:pctWidth>
+                </wp14:sizeRelH>
+                <wp14:sizeRelV relativeFrom="margin">
+                  <wp14:pctHeight>0</wp14:pctHeight>
+                </wp14:sizeRelV>
+              </wp:anchor>
+            </w:drawing>
+          </mc:Choice>
+          <mc:Fallback>
+            <w:pict>
+              <v:shape w14:anchorId="2F86B72F" id="Conector recto de flecha 75" o:spid="_x0000_s1026" type="#_x0000_t32" style="position:absolute;margin-left:238.35pt;margin-top:144.15pt;width:3.6pt;height:42pt;z-index:251697152;visibility:visible;mso-wrap-style:square;mso-width-percent:0;mso-height-percent:0;mso-wrap-distance-left:9pt;mso-wrap-distance-top:0;mso-wrap-distance-right:9pt;mso-wrap-distance-bottom:0;mso-position-horizontal:absolute;mso-position-horizontal-relative:text;mso-position-vertical:absolute;mso-position-vertical-relative:text;mso-width-percent:0;mso-height-percent:0;mso-width-relative:margin;mso-height-relative:margin" o:gfxdata="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" strokecolor="black [3200]" strokeweight="1pt">
+                <v:stroke endarrow="block" joinstyle="miter"/>
+              </v:shape>
+            </w:pict>
+          </mc:Fallback>
+        </mc:AlternateContent>
+      </w:r>
+      <w:r>
+        <w:rPr>
+          <w:noProof/>
+          <w:lang w:val="es-ES"/>
+        </w:rPr>
+        <mc:AlternateContent>
+          <mc:Choice Requires="wps">
+            <w:drawing>
+              <wp:anchor distT="0" distB="0" distL="114300" distR="114300" simplePos="0" relativeHeight="251695104" behindDoc="0" locked="0" layoutInCell="1" allowOverlap="1" wp14:anchorId="7C55826C" wp14:editId="777973C6">
+                <wp:simplePos x="0" y="0"/>
+                <wp:positionH relativeFrom="column">
+                  <wp:posOffset>3072130</wp:posOffset>
+                </wp:positionH>
+                <wp:positionV relativeFrom="paragraph">
+                  <wp:posOffset>763905</wp:posOffset>
+                </wp:positionV>
+                <wp:extent cx="45719" cy="533400"/>
+                <wp:effectExtent l="38100" t="0" r="69215" b="57150"/>
+                <wp:wrapNone/>
+                <wp:docPr id="74" name="Conector recto de flecha 74"/>
+                <wp:cNvGraphicFramePr/>
+                <a:graphic xmlns:a="http://schemas.openxmlformats.org/drawingml/2006/main">
+                  <a:graphicData uri="http://schemas.microsoft.com/office/word/2010/wordprocessingShape">
+                    <wps:wsp>
+                      <wps:cNvCnPr/>
+                      <wps:spPr>
+                        <a:xfrm>
+                          <a:off x="0" y="0"/>
+                          <a:ext cx="45719" cy="533400"/>
+                        </a:xfrm>
+                        <a:prstGeom prst="straightConnector1">
+                          <a:avLst/>
+                        </a:prstGeom>
+                        <a:ln>
+                          <a:tailEnd type="triangle"/>
+                        </a:ln>
+                      </wps:spPr>
+                      <wps:style>
+                        <a:lnRef idx="2">
+                          <a:schemeClr val="dk1"/>
+                        </a:lnRef>
+                        <a:fillRef idx="0">
+                          <a:schemeClr val="dk1"/>
+                        </a:fillRef>
+                        <a:effectRef idx="1">
+                          <a:schemeClr val="dk1"/>
+                        </a:effectRef>
+                        <a:fontRef idx="minor">
+                          <a:schemeClr val="tx1"/>
+                        </a:fontRef>
+                      </wps:style>
+                      <wps:bodyPr/>
+                    </wps:wsp>
+                  </a:graphicData>
+                </a:graphic>
+                <wp14:sizeRelH relativeFrom="margin">
+                  <wp14:pctWidth>0</wp14:pctWidth>
+                </wp14:sizeRelH>
+                <wp14:sizeRelV relativeFrom="margin">
+                  <wp14:pctHeight>0</wp14:pctHeight>
+                </wp14:sizeRelV>
+              </wp:anchor>
+            </w:drawing>
+          </mc:Choice>
+          <mc:Fallback>
+            <w:pict>
+              <v:shape w14:anchorId="68B8AE02" id="Conector recto de flecha 74" o:spid="_x0000_s1026" type="#_x0000_t32" style="position:absolute;margin-left:241.9pt;margin-top:60.15pt;width:3.6pt;height:42pt;z-index:251695104;visibility:visible;mso-wrap-style:square;mso-width-percent:0;mso-height-percent:0;mso-wrap-distance-left:9pt;mso-wrap-distance-top:0;mso-wrap-distance-right:9pt;mso-wrap-distance-bottom:0;mso-position-horizontal:absolute;mso-position-horizontal-relative:text;mso-position-vertical:absolute;mso-position-vertical-relative:text;mso-width-percent:0;mso-height-percent:0;mso-width-relative:margin;mso-height-relative:margin" o:gfxdata="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" strokecolor="black [3200]" strokeweight="1pt">
+                <v:stroke endarrow="block" joinstyle="miter"/>
+              </v:shape>
+            </w:pict>
+          </mc:Fallback>
+        </mc:AlternateContent>
+      </w:r>
+      <w:r>
+        <w:rPr>
+          <w:noProof/>
+          <w:lang w:val="es-ES"/>
+        </w:rPr>
+        <mc:AlternateContent>
+          <mc:Choice Requires="wps">
+            <w:drawing>
+              <wp:anchor distT="0" distB="0" distL="114300" distR="114300" simplePos="0" relativeHeight="251693056" behindDoc="0" locked="0" layoutInCell="1" allowOverlap="1" wp14:anchorId="44BA29D7" wp14:editId="477CDE8B">
+                <wp:simplePos x="0" y="0"/>
+                <wp:positionH relativeFrom="column">
+                  <wp:posOffset>2114550</wp:posOffset>
+                </wp:positionH>
+                <wp:positionV relativeFrom="paragraph">
+                  <wp:posOffset>2313305</wp:posOffset>
+                </wp:positionV>
+                <wp:extent cx="2247900" cy="647700"/>
+                <wp:effectExtent l="0" t="0" r="19050" b="19050"/>
+                <wp:wrapNone/>
+                <wp:docPr id="72" name="Rectángulo: esquinas redondeadas 72"/>
+                <wp:cNvGraphicFramePr/>
+                <a:graphic xmlns:a="http://schemas.openxmlformats.org/drawingml/2006/main">
+                  <a:graphicData uri="http://schemas.microsoft.com/office/word/2010/wordprocessingShape">
+                    <wps:wsp>
+                      <wps:cNvSpPr/>
+                      <wps:spPr>
+                        <a:xfrm>
+                          <a:off x="0" y="0"/>
+                          <a:ext cx="2247900" cy="647700"/>
+                        </a:xfrm>
+                        <a:prstGeom prst="roundRect">
+                          <a:avLst>
+                            <a:gd name="adj" fmla="val 47102"/>
+                          </a:avLst>
+                        </a:prstGeom>
+                        <a:solidFill>
+                          <a:srgbClr val="FFC000"/>
+                        </a:solidFill>
+                      </wps:spPr>
+                      <wps:style>
+                        <a:lnRef idx="2">
+                          <a:schemeClr val="accent1">
+                            <a:shade val="50000"/>
+                          </a:schemeClr>
+                        </a:lnRef>
+                        <a:fillRef idx="1">
+                          <a:schemeClr val="accent1"/>
+                        </a:fillRef>
+                        <a:effectRef idx="0">
+                          <a:schemeClr val="accent1"/>
+                        </a:effectRef>
+                        <a:fontRef idx="minor">
+                          <a:schemeClr val="lt1"/>
+                        </a:fontRef>
+                      </wps:style>
+                      <wps:txbx>
+                        <w:txbxContent>
+                          <w:p>
+                            <w:pPr>
+                              <w:jc w:val="center"/>
+                              <w:rPr>
+                                <w:lang w:val="es-ES"/>
+                              </w:rPr>
+                            </w:pPr>
+                            <w:r>
+                              <w:rPr>
+                                <w:lang w:val="es-ES"/>
+                              </w:rPr>
+                              <w:t>El programa muestra el resultado</w:t>
+                            </w:r>
+                          </w:p>
+                        </w:txbxContent>
+                      </wps:txbx>
+                      <wps:bodyPr rot="0" spcFirstLastPara="0" vertOverflow="overflow" horzOverflow="overflow" vert="horz" wrap="square" lIns="91440" tIns="45720" rIns="91440" bIns="45720" numCol="1" spcCol="0" rtlCol="0" fromWordArt="0" anchor="ctr" anchorCtr="0" forceAA="0" compatLnSpc="1">
+                        <a:prstTxWarp prst="textNoShape">
+                          <a:avLst/>
+                        </a:prstTxWarp>
+                        <a:noAutofit/>
+                      </wps:bodyPr>
+                    </wps:wsp>
+                  </a:graphicData>
+                </a:graphic>
+                <wp14:sizeRelH relativeFrom="margin">
+                  <wp14:pctWidth>0</wp14:pctWidth>
+                </wp14:sizeRelH>
+                <wp14:sizeRelV relativeFrom="margin">
+                  <wp14:pctHeight>0</wp14:pctHeight>
+                </wp14:sizeRelV>
+              </wp:anchor>
+            </w:drawing>
+          </mc:Choice>
+          <mc:Fallback>
+            <w:pict>
+              <v:roundrect w14:anchorId="44BA29D7" id="Rectángulo: esquinas redondeadas 72" o:spid="_x0000_s1088" style="position:absolute;left:0;text-align:left;margin-left:166.5pt;margin-top:182.15pt;width:177pt;height:51pt;z-index:251693056;visibility:visible;mso-wrap-style:square;mso-width-percent:0;mso-height-percent:0;mso-wrap-distance-left:9pt;mso-wrap-distance-top:0;mso-wrap-distance-right:9pt;mso-wrap-distance-bottom:0;mso-position-horizontal:absolute;mso-position-horizontal-relative:text;mso-position-vertical:absolute;mso-position-vertical-relative:text;mso-width-percent:0;mso-height-percent:0;mso-width-relative:margin;mso-height-relative:margin;v-text-anchor:middle" arcsize="30868f" o:gfxdata="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" fillcolor="#ffc000" strokecolor="#1f3763 [1604]" strokeweight="1pt">
+                <v:stroke joinstyle="miter"/>
+                <v:textbox>
+                  <w:txbxContent>
+                    <w:p>
+                      <w:pPr>
+                        <w:jc w:val="center"/>
+                        <w:rPr>
+                          <w:lang w:val="es-ES"/>
+                        </w:rPr>
+                      </w:pPr>
+                      <w:r>
+                        <w:rPr>
+                          <w:lang w:val="es-ES"/>
+                        </w:rPr>
+                        <w:t>El programa muestra el resultado</w:t>
+                      </w:r>
+                    </w:p>
+                  </w:txbxContent>
+                </v:textbox>
+              </v:roundrect>
+            </w:pict>
+          </mc:Fallback>
+        </mc:AlternateContent>
+      </w:r>
+      <w:r>
+        <w:rPr>
+          <w:noProof/>
+          <w:lang w:val="es-ES"/>
+        </w:rPr>
+        <mc:AlternateContent>
+          <mc:Choice Requires="wps">
+            <w:drawing>
+              <wp:anchor distT="0" distB="0" distL="114300" distR="114300" simplePos="0" relativeHeight="251691008" behindDoc="0" locked="0" layoutInCell="1" allowOverlap="1" wp14:anchorId="7DB6E82D" wp14:editId="1C72638C">
+                <wp:simplePos x="0" y="0"/>
+                <wp:positionH relativeFrom="column">
+                  <wp:posOffset>2070100</wp:posOffset>
+                </wp:positionH>
+                <wp:positionV relativeFrom="paragraph">
+                  <wp:posOffset>1227455</wp:posOffset>
+                </wp:positionV>
+                <wp:extent cx="2247900" cy="647700"/>
+                <wp:effectExtent l="0" t="0" r="19050" b="19050"/>
+                <wp:wrapNone/>
+                <wp:docPr id="71" name="Rectángulo: esquinas redondeadas 71"/>
+                <wp:cNvGraphicFramePr/>
+                <a:graphic xmlns:a="http://schemas.openxmlformats.org/drawingml/2006/main">
+                  <a:graphicData uri="http://schemas.microsoft.com/office/word/2010/wordprocessingShape">
+                    <wps:wsp>
+                      <wps:cNvSpPr/>
+                      <wps:spPr>
+                        <a:xfrm>
+                          <a:off x="0" y="0"/>
+                          <a:ext cx="2247900" cy="647700"/>
+                        </a:xfrm>
+                        <a:prstGeom prst="roundRect">
+                          <a:avLst>
+                            <a:gd name="adj" fmla="val 47102"/>
+                          </a:avLst>
+                        </a:prstGeom>
+                        <a:solidFill>
+                          <a:srgbClr val="FFC000"/>
+                        </a:solidFill>
+                      </wps:spPr>
+                      <wps:style>
+                        <a:lnRef idx="2">
+                          <a:schemeClr val="accent1">
+                            <a:shade val="50000"/>
+                          </a:schemeClr>
+                        </a:lnRef>
+                        <a:fillRef idx="1">
+                          <a:schemeClr val="accent1"/>
+                        </a:fillRef>
+                        <a:effectRef idx="0">
+                          <a:schemeClr val="accent1"/>
+                        </a:effectRef>
+                        <a:fontRef idx="minor">
+                          <a:schemeClr val="lt1"/>
+                        </a:fontRef>
+                      </wps:style>
+                      <wps:txbx>
+                        <w:txbxContent>
+                          <w:p>
+                            <w:pPr>
+                              <w:jc w:val="center"/>
+                              <w:rPr>
+                                <w:lang w:val="es-ES"/>
+                              </w:rPr>
+                            </w:pPr>
+                            <w:r>
+                              <w:rPr>
+                                <w:lang w:val="es-ES"/>
+                              </w:rPr>
+                              <w:t>El programa opera las variables</w:t>
+                            </w:r>
+                          </w:p>
+                        </w:txbxContent>
+                      </wps:txbx>
+                      <wps:bodyPr rot="0" spcFirstLastPara="0" vertOverflow="overflow" horzOverflow="overflow" vert="horz" wrap="square" lIns="91440" tIns="45720" rIns="91440" bIns="45720" numCol="1" spcCol="0" rtlCol="0" fromWordArt="0" anchor="ctr" anchorCtr="0" forceAA="0" compatLnSpc="1">
+                        <a:prstTxWarp prst="textNoShape">
+                          <a:avLst/>
+                        </a:prstTxWarp>
+                        <a:noAutofit/>
+                      </wps:bodyPr>
+                    </wps:wsp>
+                  </a:graphicData>
+                </a:graphic>
+                <wp14:sizeRelH relativeFrom="margin">
+                  <wp14:pctWidth>0</wp14:pctWidth>
+                </wp14:sizeRelH>
+                <wp14:sizeRelV relativeFrom="margin">
+                  <wp14:pctHeight>0</wp14:pctHeight>
+                </wp14:sizeRelV>
+              </wp:anchor>
+            </w:drawing>
+          </mc:Choice>
+          <mc:Fallback>
+            <w:pict>
+              <v:roundrect w14:anchorId="7DB6E82D" id="Rectángulo: esquinas redondeadas 71" o:spid="_x0000_s1089" style="position:absolute;left:0;text-align:left;margin-left:163pt;margin-top:96.65pt;width:177pt;height:51pt;z-index:251691008;visibility:visible;mso-wrap-style:square;mso-width-percent:0;mso-height-percent:0;mso-wrap-distance-left:9pt;mso-wrap-distance-top:0;mso-wrap-distance-right:9pt;mso-wrap-distance-bottom:0;mso-position-horizontal:absolute;mso-position-horizontal-relative:text;mso-position-vertical:absolute;mso-position-vertical-relative:text;mso-width-percent:0;mso-height-percent:0;mso-width-relative:margin;mso-height-relative:margin;v-text-anchor:middle" arcsize="30868f" o:gfxdata="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" fillcolor="#ffc000" strokecolor="#1f3763 [1604]" strokeweight="1pt">
+                <v:stroke joinstyle="miter"/>
+                <v:textbox>
+                  <w:txbxContent>
+                    <w:p>
+                      <w:pPr>
+                        <w:jc w:val="center"/>
+                        <w:rPr>
+                          <w:lang w:val="es-ES"/>
+                        </w:rPr>
+                      </w:pPr>
+                      <w:r>
+                        <w:rPr>
+                          <w:lang w:val="es-ES"/>
+                        </w:rPr>
+                        <w:t>El programa opera las variables</w:t>
+                      </w:r>
+                    </w:p>
+                  </w:txbxContent>
+                </v:textbox>
+              </v:roundrect>
+            </w:pict>
+          </mc:Fallback>
+        </mc:AlternateContent>
+      </w:r>
+      <w:r>
+        <w:rPr>
+          <w:noProof/>
+          <w:lang w:val="es-ES"/>
+        </w:rPr>
+        <mc:AlternateContent>
+          <mc:Choice Requires="wps">
+            <w:drawing>
+              <wp:anchor distT="0" distB="0" distL="114300" distR="114300" simplePos="0" relativeHeight="251688960" behindDoc="0" locked="0" layoutInCell="1" allowOverlap="1" wp14:anchorId="59941BC9" wp14:editId="6B61BEA9">
+                <wp:simplePos x="0" y="0"/>
+                <wp:positionH relativeFrom="column">
+                  <wp:posOffset>2032000</wp:posOffset>
+                </wp:positionH>
+                <wp:positionV relativeFrom="paragraph">
+                  <wp:posOffset>198755</wp:posOffset>
+                </wp:positionV>
+                <wp:extent cx="2247900" cy="647700"/>
+                <wp:effectExtent l="0" t="0" r="19050" b="19050"/>
+                <wp:wrapNone/>
+                <wp:docPr id="70" name="Rectángulo: esquinas redondeadas 70"/>
+                <wp:cNvGraphicFramePr/>
+                <a:graphic xmlns:a="http://schemas.openxmlformats.org/drawingml/2006/main">
+                  <a:graphicData uri="http://schemas.microsoft.com/office/word/2010/wordprocessingShape">
+                    <wps:wsp>
+                      <wps:cNvSpPr/>
+                      <wps:spPr>
+                        <a:xfrm>
+                          <a:off x="0" y="0"/>
+                          <a:ext cx="2247900" cy="647700"/>
+                        </a:xfrm>
+                        <a:prstGeom prst="roundRect">
+                          <a:avLst>
+                            <a:gd name="adj" fmla="val 47102"/>
+                          </a:avLst>
+                        </a:prstGeom>
+                        <a:solidFill>
+                          <a:srgbClr val="FFC000"/>
+                        </a:solidFill>
+                      </wps:spPr>
+                      <wps:style>
+                        <a:lnRef idx="2">
+                          <a:schemeClr val="accent1">
+                            <a:shade val="50000"/>
+                          </a:schemeClr>
+                        </a:lnRef>
+                        <a:fillRef idx="1">
+                          <a:schemeClr val="accent1"/>
+                        </a:fillRef>
+                        <a:effectRef idx="0">
+                          <a:schemeClr val="accent1"/>
+                        </a:effectRef>
+                        <a:fontRef idx="minor">
+                          <a:schemeClr val="lt1"/>
+                        </a:fontRef>
+                      </wps:style>
+                      <wps:txbx>
+                        <w:txbxContent>
+                          <w:p>
+                            <w:pPr>
+                              <w:jc w:val="center"/>
+                              <w:rPr>
+                                <w:lang w:val="es-ES"/>
+                              </w:rPr>
+                            </w:pPr>
+                            <w:r>
+                              <w:rPr>
+                                <w:lang w:val="es-ES"/>
+                              </w:rPr>
+                              <w:t>El programa captura y almacena las variables</w:t>
+                            </w:r>
+                          </w:p>
+                        </w:txbxContent>
+                      </wps:txbx>
+                      <wps:bodyPr rot="0" spcFirstLastPara="0" vertOverflow="overflow" horzOverflow="overflow" vert="horz" wrap="square" lIns="91440" tIns="45720" rIns="91440" bIns="45720" numCol="1" spcCol="0" rtlCol="0" fromWordArt="0" anchor="ctr" anchorCtr="0" forceAA="0" compatLnSpc="1">
+                        <a:prstTxWarp prst="textNoShape">
+                          <a:avLst/>
+                        </a:prstTxWarp>
+                        <a:noAutofit/>
+                      </wps:bodyPr>
+                    </wps:wsp>
+                  </a:graphicData>
+                </a:graphic>
+                <wp14:sizeRelH relativeFrom="margin">
+                  <wp14:pctWidth>0</wp14:pctWidth>
+                </wp14:sizeRelH>
+                <wp14:sizeRelV relativeFrom="margin">
+                  <wp14:pctHeight>0</wp14:pctHeight>
+                </wp14:sizeRelV>
+              </wp:anchor>
+            </w:drawing>
+          </mc:Choice>
+          <mc:Fallback>
+            <w:pict>
+              <v:roundrect w14:anchorId="59941BC9" id="Rectángulo: esquinas redondeadas 70" o:spid="_x0000_s1090" style="position:absolute;left:0;text-align:left;margin-left:160pt;margin-top:15.65pt;width:177pt;height:51pt;z-index:251688960;visibility:visible;mso-wrap-style:square;mso-width-percent:0;mso-height-percent:0;mso-wrap-distance-left:9pt;mso-wrap-distance-top:0;mso-wrap-distance-right:9pt;mso-wrap-distance-bottom:0;mso-position-horizontal:absolute;mso-position-horizontal-relative:text;mso-position-vertical:absolute;mso-position-vertical-relative:text;mso-width-percent:0;mso-height-percent:0;mso-width-relative:margin;mso-height-relative:margin;v-text-anchor:middle" arcsize="30868f" o:gfxdata="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" fillcolor="#ffc000" strokecolor="#1f3763 [1604]" strokeweight="1pt">
+                <v:stroke joinstyle="miter"/>
+                <v:textbox>
+                  <w:txbxContent>
+                    <w:p>
+                      <w:pPr>
+                        <w:jc w:val="center"/>
+                        <w:rPr>
+                          <w:lang w:val="es-ES"/>
+                        </w:rPr>
+                      </w:pPr>
+                      <w:r>
+                        <w:rPr>
+                          <w:lang w:val="es-ES"/>
+                        </w:rPr>
+                        <w:t>El programa captura y almacena las variables</w:t>
+                      </w:r>
+                    </w:p>
+                  </w:txbxContent>
+                </v:textbox>
+              </v:roundrect>
+            </w:pict>
+          </mc:Fallback>
+        </mc:AlternateContent>
+      </w:r>
+    </w:p>
     <w:sectPr>
       <w:pgSz w:w="12240" w:h="15840"/>
       <w:pgMar w:top="1440" w:right="1440" w:bottom="1440" w:left="1440" w:header="720" w:footer="720" w:gutter="0"/>
@@ -6975,6 +9284,25 @@
       <w:szCs w:val="26"/>
     </w:rPr>
   </w:style>
+  <w:style w:type="table" w:styleId="Tablaconcuadrcula">
+    <w:name w:val="Table Grid"/>
+    <w:basedOn w:val="Tablanormal"/>
+    <w:uiPriority w:val="39"/>
+    <w:rsid w:val="00210E71"/>
+    <w:pPr>
+      <w:spacing w:after="0" w:line="240" w:lineRule="auto"/>
+    </w:pPr>
+    <w:tblPr>
+      <w:tblBorders>
+        <w:top w:val="single" w:sz="4" w:space="0" w:color="auto"/>
+        <w:left w:val="single" w:sz="4" w:space="0" w:color="auto"/>
+        <w:bottom w:val="single" w:sz="4" w:space="0" w:color="auto"/>
+        <w:right w:val="single" w:sz="4" w:space="0" w:color="auto"/>
+        <w:insideH w:val="single" w:sz="4" w:space="0" w:color="auto"/>
+        <w:insideV w:val="single" w:sz="4" w:space="0" w:color="auto"/>
+      </w:tblBorders>
+    </w:tblPr>
+  </w:style>
 </w:styles>
 </file>
 

</xml_diff>